<commit_message>
Corrected date to 2024
</commit_message>
<xml_diff>
--- a/Exams/Mid-term (in person)/INFO3111_Midterm_S2024_Tuesday_June_4th_2024.docx
+++ b/Exams/Mid-term (in person)/INFO3111_Midterm_S2024_Tuesday_June_4th_2024.docx
@@ -92,7 +92,13 @@
         <w:rPr>
           <w:b/>
         </w:rPr>
-        <w:t>23</w:t>
+        <w:t>2</w:t>
+      </w:r>
+      <w:r>
+        <w:rPr>
+          <w:b/>
+        </w:rPr>
+        <w:t>4</w:t>
       </w:r>
     </w:p>
     <w:p>
@@ -1846,17 +1852,7 @@
           <w:szCs w:val="20"/>
           <w:highlight w:val="yellow"/>
         </w:rPr>
-        <w:t>Additional_Mid-term_Models</w:t>
-      </w:r>
-      <w:r>
-        <w:rPr>
-          <w:b/>
-          <w:bCs/>
-          <w:sz w:val="20"/>
-          <w:szCs w:val="20"/>
-          <w:highlight w:val="yellow"/>
-        </w:rPr>
-        <w:t>.7z</w:t>
+        <w:t>Additional_Mid-term_Models.7z</w:t>
       </w:r>
       <w:r>
         <w:rPr>
@@ -1901,17 +1897,7 @@
           <w:szCs w:val="20"/>
           <w:highlight w:val="yellow"/>
         </w:rPr>
-        <w:t>Terrain_to_Island_Converter</w:t>
-      </w:r>
-      <w:r>
-        <w:rPr>
-          <w:b/>
-          <w:bCs/>
-          <w:sz w:val="20"/>
-          <w:szCs w:val="20"/>
-          <w:highlight w:val="yellow"/>
-        </w:rPr>
-        <w:t>.7z</w:t>
+        <w:t>Terrain_to_Island_Converter.7z</w:t>
       </w:r>
       <w:r>
         <w:rPr>
@@ -2010,16 +1996,7 @@
           <w:i/>
           <w:szCs w:val="20"/>
         </w:rPr>
-        <w:t xml:space="preserve"> – if I see you on github or FOL and you are not uploading your exam, I will assume you are cheating – see page 1.</w:t>
-      </w:r>
-      <w:r>
-        <w:rPr>
-          <w:b/>
-          <w:bCs/>
-          <w:i/>
-          <w:szCs w:val="20"/>
-        </w:rPr>
-        <w:t xml:space="preserve"> </w:t>
+        <w:t xml:space="preserve"> – if I see you on github or FOL and you are not uploading your exam, I will assume you are cheating – see page 1. </w:t>
       </w:r>
     </w:p>
     <w:p>
@@ -2128,7 +2105,7 @@
           <w:noProof/>
         </w:rPr>
         <w:drawing>
-          <wp:anchor distT="0" distB="0" distL="114300" distR="114300" simplePos="0" relativeHeight="251651072" behindDoc="1" locked="0" layoutInCell="1" allowOverlap="1" wp14:anchorId="5B331E20" wp14:editId="1DFF835B">
+          <wp:anchor distT="0" distB="0" distL="114300" distR="114300" simplePos="0" relativeHeight="251652096" behindDoc="1" locked="0" layoutInCell="1" allowOverlap="1" wp14:anchorId="5B331E20" wp14:editId="1DFF835B">
             <wp:simplePos x="0" y="0"/>
             <wp:positionH relativeFrom="column">
               <wp:posOffset>4606537</wp:posOffset>
@@ -2496,7 +2473,7 @@
           <w:szCs w:val="22"/>
         </w:rPr>
         <w:drawing>
-          <wp:anchor distT="0" distB="0" distL="114300" distR="114300" simplePos="0" relativeHeight="251663360" behindDoc="0" locked="0" layoutInCell="1" allowOverlap="1" wp14:anchorId="0113552D" wp14:editId="247A7ED3">
+          <wp:anchor distT="0" distB="0" distL="114300" distR="114300" simplePos="0" relativeHeight="251654144" behindDoc="0" locked="0" layoutInCell="1" allowOverlap="1" wp14:anchorId="0113552D" wp14:editId="247A7ED3">
             <wp:simplePos x="0" y="0"/>
             <wp:positionH relativeFrom="column">
               <wp:posOffset>5441950</wp:posOffset>
@@ -2757,7 +2734,7 @@
           <w:szCs w:val="22"/>
         </w:rPr>
         <w:drawing>
-          <wp:anchor distT="0" distB="0" distL="114300" distR="114300" simplePos="0" relativeHeight="251664384" behindDoc="1" locked="0" layoutInCell="1" allowOverlap="1" wp14:anchorId="5DB75512" wp14:editId="3746716F">
+          <wp:anchor distT="0" distB="0" distL="114300" distR="114300" simplePos="0" relativeHeight="251656192" behindDoc="1" locked="0" layoutInCell="1" allowOverlap="1" wp14:anchorId="5DB75512" wp14:editId="3746716F">
             <wp:simplePos x="0" y="0"/>
             <wp:positionH relativeFrom="column">
               <wp:posOffset>5321300</wp:posOffset>
@@ -2958,7 +2935,7 @@
           <w:szCs w:val="22"/>
         </w:rPr>
         <w:drawing>
-          <wp:anchor distT="0" distB="0" distL="114300" distR="114300" simplePos="0" relativeHeight="251665408" behindDoc="1" locked="0" layoutInCell="1" allowOverlap="1" wp14:anchorId="5D477672" wp14:editId="43D40166">
+          <wp:anchor distT="0" distB="0" distL="114300" distR="114300" simplePos="0" relativeHeight="251657216" behindDoc="1" locked="0" layoutInCell="1" allowOverlap="1" wp14:anchorId="5D477672" wp14:editId="43D40166">
             <wp:simplePos x="0" y="0"/>
             <wp:positionH relativeFrom="column">
               <wp:posOffset>5521325</wp:posOffset>
@@ -3055,7 +3032,7 @@
           <w:noProof/>
         </w:rPr>
         <w:drawing>
-          <wp:anchor distT="0" distB="0" distL="114300" distR="114300" simplePos="0" relativeHeight="251666432" behindDoc="1" locked="0" layoutInCell="1" allowOverlap="1" wp14:anchorId="1997CFBA" wp14:editId="0BAB4072">
+          <wp:anchor distT="0" distB="0" distL="114300" distR="114300" simplePos="0" relativeHeight="251659264" behindDoc="1" locked="0" layoutInCell="1" allowOverlap="1" wp14:anchorId="1997CFBA" wp14:editId="5A0A89D7">
             <wp:simplePos x="0" y="0"/>
             <wp:positionH relativeFrom="column">
               <wp:posOffset>412115</wp:posOffset>
@@ -3647,14 +3624,7 @@
           <w:rFonts w:ascii="Consolas" w:eastAsia="Times New Roman" w:hAnsi="Consolas" w:cs="Consolas"/>
           <w:szCs w:val="19"/>
         </w:rPr>
-        <w:t>’0</w:t>
-      </w:r>
-      <w:r>
-        <w:rPr>
-          <w:rFonts w:ascii="Consolas" w:eastAsia="Times New Roman" w:hAnsi="Consolas" w:cs="Consolas"/>
-          <w:szCs w:val="19"/>
-        </w:rPr>
-        <w:t>0</w:t>
+        <w:t>’00</w:t>
       </w:r>
       <w:r>
         <w:rPr>
@@ -3689,13 +3659,7 @@
         <w:t>rd</w:t>
       </w:r>
       <w:r>
-        <w:t xml:space="preserve"> number (</w:t>
-      </w:r>
-      <w:r>
-        <w:t>1.0f</w:t>
-      </w:r>
-      <w:r>
-        <w:t xml:space="preserve">) is the "near" plane. Any vertices </w:t>
+        <w:t xml:space="preserve"> number (1.0f) is the "near" plane. Any vertices </w:t>
       </w:r>
       <w:r>
         <w:rPr>
@@ -3758,13 +3722,7 @@
         <w:t xml:space="preserve">closest </w:t>
       </w:r>
       <w:r>
-        <w:t>thing to the camera), and the “far” plane as SMALL as possible (this is the farthest thing from the camer</w:t>
-      </w:r>
-      <w:r>
-        <w:t>a</w:t>
-      </w:r>
-      <w:r>
-        <w:t xml:space="preserve">). </w:t>
+        <w:t xml:space="preserve">thing to the camera), and the “far” plane as SMALL as possible (this is the farthest thing from the camera). </w:t>
       </w:r>
     </w:p>
     <w:p>
@@ -3781,7 +3739,7 @@
           <w:szCs w:val="22"/>
         </w:rPr>
         <w:drawing>
-          <wp:anchor distT="0" distB="0" distL="114300" distR="114300" simplePos="0" relativeHeight="251655168" behindDoc="1" locked="0" layoutInCell="1" allowOverlap="1" wp14:anchorId="0D1EBB49" wp14:editId="414E3A1A">
+          <wp:anchor distT="0" distB="0" distL="114300" distR="114300" simplePos="0" relativeHeight="251653120" behindDoc="1" locked="0" layoutInCell="1" allowOverlap="1" wp14:anchorId="0D1EBB49" wp14:editId="414E3A1A">
             <wp:simplePos x="0" y="0"/>
             <wp:positionH relativeFrom="column">
               <wp:posOffset>3426697</wp:posOffset>
@@ -3887,7 +3845,7 @@
             </v:handles>
             <o:callout v:ext="edit" type="oneSegment" on="t"/>
           </v:shapetype>
-          <v:shape id="_x0000_s1038" type="#_x0000_t47" style="position:absolute;left:0;text-align:left;margin-left:367.65pt;margin-top:155pt;width:158.5pt;height:41.2pt;z-index:251671552" adj="-5424,-19503,-818,4718,-6037,-10852,-5131,-8519">
+          <v:shape id="_x0000_s1038" type="#_x0000_t47" style="position:absolute;left:0;text-align:left;margin-left:367.65pt;margin-top:155pt;width:158.5pt;height:41.2pt;z-index:251662336" adj="-5424,-19503,-818,4718,-6037,-10852,-5131,-8519">
             <v:stroke startarrow="classic"/>
             <v:textbox>
               <w:txbxContent>
@@ -3908,7 +3866,7 @@
           <w:szCs w:val="22"/>
         </w:rPr>
         <w:pict w14:anchorId="35A6CDD0">
-          <v:oval id="_x0000_s1037" style="position:absolute;left:0;text-align:left;margin-left:386.45pt;margin-top:86.8pt;width:22.55pt;height:22.55pt;z-index:251670528" filled="f"/>
+          <v:oval id="_x0000_s1037" style="position:absolute;left:0;text-align:left;margin-left:386.45pt;margin-top:86.8pt;width:22.55pt;height:22.55pt;z-index:251661312" filled="f"/>
         </w:pict>
       </w:r>
       <w:r>
@@ -3922,7 +3880,7 @@
             <v:path arrowok="t" fillok="f" o:connecttype="none"/>
             <o:lock v:ext="edit" shapetype="t"/>
           </v:shapetype>
-          <v:shape id="_x0000_s1036" type="#_x0000_t32" style="position:absolute;left:0;text-align:left;margin-left:261.25pt;margin-top:96.45pt;width:123.6pt;height:1.05pt;z-index:251669504" o:connectortype="straight">
+          <v:shape id="_x0000_s1036" type="#_x0000_t32" style="position:absolute;left:0;text-align:left;margin-left:261.25pt;margin-top:96.45pt;width:123.6pt;height:1.05pt;z-index:251660288" o:connectortype="straight">
             <v:stroke endarrow="block"/>
           </v:shape>
         </w:pict>
@@ -4131,7 +4089,7 @@
           <w:szCs w:val="22"/>
         </w:rPr>
         <w:drawing>
-          <wp:anchor distT="0" distB="0" distL="114300" distR="114300" simplePos="0" relativeHeight="251663360" behindDoc="1" locked="0" layoutInCell="1" allowOverlap="1" wp14:anchorId="48CC7412" wp14:editId="4B48436D">
+          <wp:anchor distT="0" distB="0" distL="114300" distR="114300" simplePos="0" relativeHeight="251655168" behindDoc="1" locked="0" layoutInCell="1" allowOverlap="1" wp14:anchorId="48CC7412" wp14:editId="4B48436D">
             <wp:simplePos x="0" y="0"/>
             <wp:positionH relativeFrom="column">
               <wp:posOffset>1023449</wp:posOffset>
@@ -4318,21 +4276,7 @@
           <w:sz w:val="14"/>
           <w:szCs w:val="14"/>
         </w:rPr>
-        <w:t xml:space="preserve">(I got this from: </w:t>
-      </w:r>
-      <w:r>
-        <w:rPr>
-          <w:sz w:val="14"/>
-          <w:szCs w:val="14"/>
-        </w:rPr>
-        <w:t>https://www.vectorstock.com/royalty-free-vector/retro-game-pixel-art-font-pixelated-text-alphabet-vector-44758181</w:t>
-      </w:r>
-      <w:r>
-        <w:rPr>
-          <w:sz w:val="14"/>
-          <w:szCs w:val="14"/>
-        </w:rPr>
-        <w:t>)</w:t>
+        <w:t>(I got this from: https://www.vectorstock.com/royalty-free-vector/retro-game-pixel-art-font-pixelated-text-alphabet-vector-44758181)</w:t>
       </w:r>
       <w:r>
         <w:rPr>
@@ -4412,16 +4356,7 @@
       </w:pPr>
       <w:r>
         <w:lastRenderedPageBreak/>
-        <w:t>(</w:t>
-      </w:r>
-      <w:r>
-        <w:t>50</w:t>
-      </w:r>
-      <w:r>
-        <w:t xml:space="preserve"> marks)</w:t>
-      </w:r>
-      <w:r>
-        <w:t xml:space="preserve"> Place some plants around:</w:t>
+        <w:t>(50 marks) Place some plants around:</w:t>
       </w:r>
       <w:r>
         <w:rPr>
@@ -4675,14 +4610,7 @@
           <w:sz w:val="22"/>
           <w:szCs w:val="22"/>
         </w:rPr>
-        <w:t>Pressing the</w:t>
-      </w:r>
-      <w:r>
-        <w:rPr>
-          <w:sz w:val="22"/>
-          <w:szCs w:val="22"/>
-        </w:rPr>
-        <w:t xml:space="preserve"> “F1” key (</w:t>
+        <w:t>Pressing the “F1” key (</w:t>
       </w:r>
       <w:r>
         <w:rPr>
@@ -4698,14 +4626,7 @@
           <w:sz w:val="22"/>
           <w:szCs w:val="22"/>
         </w:rPr>
-        <w:t xml:space="preserve">) </w:t>
-      </w:r>
-      <w:r>
-        <w:rPr>
-          <w:sz w:val="22"/>
-          <w:szCs w:val="22"/>
-        </w:rPr>
-        <w:t xml:space="preserve">will place the camera high overhead of the island, looking slightly down. Think of a drone of helicopter approaching the island and you are looking out the window, down towards the island that you are about to land. </w:t>
+        <w:t xml:space="preserve">) will place the camera high overhead of the island, looking slightly down. Think of a drone of helicopter approaching the island and you are looking out the window, down towards the island that you are about to land. </w:t>
       </w:r>
       <w:r>
         <w:rPr>
@@ -4736,21 +4657,7 @@
           <w:sz w:val="22"/>
           <w:szCs w:val="22"/>
         </w:rPr>
-        <w:t>Pressing the “F</w:t>
-      </w:r>
-      <w:r>
-        <w:rPr>
-          <w:sz w:val="22"/>
-          <w:szCs w:val="22"/>
-        </w:rPr>
-        <w:t>2</w:t>
-      </w:r>
-      <w:r>
-        <w:rPr>
-          <w:sz w:val="22"/>
-          <w:szCs w:val="22"/>
-        </w:rPr>
-        <w:t>” key (</w:t>
+        <w:t>Pressing the “F2” key (</w:t>
       </w:r>
       <w:r>
         <w:rPr>
@@ -4759,30 +4666,14 @@
           <w:sz w:val="19"/>
           <w:szCs w:val="19"/>
         </w:rPr>
-        <w:t>GLFW_KEY_F</w:t>
-      </w:r>
-      <w:r>
-        <w:rPr>
-          <w:rFonts w:ascii="Cascadia Mono" w:eastAsia="Times New Roman" w:hAnsi="Cascadia Mono" w:cs="Cascadia Mono"/>
-          <w:color w:val="6F008A"/>
-          <w:sz w:val="19"/>
-          <w:szCs w:val="19"/>
-        </w:rPr>
-        <w:t>2</w:t>
-      </w:r>
-      <w:r>
-        <w:rPr>
-          <w:sz w:val="22"/>
-          <w:szCs w:val="22"/>
-        </w:rPr>
-        <w:t>) will</w:t>
-      </w:r>
-      <w:r>
-        <w:rPr>
-          <w:sz w:val="22"/>
-          <w:szCs w:val="22"/>
-        </w:rPr>
-        <w:t xml:space="preserve"> pace the camera beside the garden, like you are a person standing near it, about to enter the garden. </w:t>
+        <w:t>GLFW_KEY_F2</w:t>
+      </w:r>
+      <w:r>
+        <w:rPr>
+          <w:sz w:val="22"/>
+          <w:szCs w:val="22"/>
+        </w:rPr>
+        <w:t xml:space="preserve">) will pace the camera beside the garden, like you are a person standing near it, about to enter the garden. </w:t>
       </w:r>
       <w:r>
         <w:br/>
@@ -4864,21 +4755,7 @@
           <w:sz w:val="22"/>
           <w:szCs w:val="22"/>
         </w:rPr>
-        <w:t>Using the “F</w:t>
-      </w:r>
-      <w:r>
-        <w:rPr>
-          <w:sz w:val="22"/>
-          <w:szCs w:val="22"/>
-        </w:rPr>
-        <w:t>3</w:t>
-      </w:r>
-      <w:r>
-        <w:rPr>
-          <w:sz w:val="22"/>
-          <w:szCs w:val="22"/>
-        </w:rPr>
-        <w:t>” key (</w:t>
+        <w:t>Using the “F3” key (</w:t>
       </w:r>
       <w:r>
         <w:rPr>
@@ -4887,30 +4764,14 @@
           <w:sz w:val="19"/>
           <w:szCs w:val="19"/>
         </w:rPr>
-        <w:t>GLFW_KEY_F</w:t>
-      </w:r>
-      <w:r>
-        <w:rPr>
-          <w:rFonts w:ascii="Cascadia Mono" w:eastAsia="Times New Roman" w:hAnsi="Cascadia Mono" w:cs="Cascadia Mono"/>
-          <w:color w:val="6F008A"/>
-          <w:sz w:val="19"/>
-          <w:szCs w:val="19"/>
-        </w:rPr>
-        <w:t>2</w:t>
-      </w:r>
-      <w:r>
-        <w:rPr>
-          <w:sz w:val="22"/>
-          <w:szCs w:val="22"/>
-        </w:rPr>
-        <w:t xml:space="preserve">) </w:t>
-      </w:r>
-      <w:r>
-        <w:rPr>
-          <w:sz w:val="22"/>
-          <w:szCs w:val="22"/>
-        </w:rPr>
-        <w:t xml:space="preserve">gradually change the light attenuation from the “full sun” values to the “night” values. This should take place over about 10 seconds. If your framerate is 60Hz (typical on laptops) then you’d want to change these values by 1/600 each frame. For example, if the difference between one of the attenuations was, say 0.12f, then you’d want to change the attenuation bot 0.12f/600.0f (quite a small number). </w:t>
+        <w:t>GLFW_KEY_F2</w:t>
+      </w:r>
+      <w:r>
+        <w:rPr>
+          <w:sz w:val="22"/>
+          <w:szCs w:val="22"/>
+        </w:rPr>
+        <w:t xml:space="preserve">) gradually change the light attenuation from the “full sun” values to the “night” values. This should take place over about 10 seconds. If your framerate is 60Hz (typical on laptops) then you’d want to change these values by 1/600 each frame. For example, if the difference between one of the attenuations was, say 0.12f, then you’d want to change the attenuation bot 0.12f/600.0f (quite a small number). </w:t>
       </w:r>
     </w:p>
     <w:p>
@@ -4932,14 +4793,7 @@
           <w:sz w:val="22"/>
           <w:szCs w:val="22"/>
         </w:rPr>
-        <w:t xml:space="preserve">Once the value gets to the “night” values, stop. </w:t>
-      </w:r>
-      <w:r>
-        <w:rPr>
-          <w:sz w:val="22"/>
-          <w:szCs w:val="22"/>
-        </w:rPr>
-        <w:t xml:space="preserve"> </w:t>
+        <w:t xml:space="preserve">Once the value gets to the “night” values, stop.  </w:t>
       </w:r>
     </w:p>
     <w:p>
@@ -4961,21 +4815,7 @@
           <w:sz w:val="22"/>
           <w:szCs w:val="22"/>
         </w:rPr>
-        <w:t>Using the “F</w:t>
-      </w:r>
-      <w:r>
-        <w:rPr>
-          <w:sz w:val="22"/>
-          <w:szCs w:val="22"/>
-        </w:rPr>
-        <w:t>4</w:t>
-      </w:r>
-      <w:r>
-        <w:rPr>
-          <w:sz w:val="22"/>
-          <w:szCs w:val="22"/>
-        </w:rPr>
-        <w:t>” key (</w:t>
+        <w:t>Using the “F4” key (</w:t>
       </w:r>
       <w:r>
         <w:rPr>
@@ -4984,16 +4824,7 @@
           <w:sz w:val="19"/>
           <w:szCs w:val="19"/>
         </w:rPr>
-        <w:t>GLFW_KEY_F</w:t>
-      </w:r>
-      <w:r>
-        <w:rPr>
-          <w:rFonts w:ascii="Cascadia Mono" w:eastAsia="Times New Roman" w:hAnsi="Cascadia Mono" w:cs="Cascadia Mono"/>
-          <w:color w:val="6F008A"/>
-          <w:sz w:val="19"/>
-          <w:szCs w:val="19"/>
-        </w:rPr>
-        <w:t>4</w:t>
+        <w:t>GLFW_KEY_F4</w:t>
       </w:r>
       <w:r>
         <w:rPr>
@@ -5095,7 +4926,7 @@
         </w:rPr>
         <w:lastRenderedPageBreak/>
         <w:drawing>
-          <wp:anchor distT="0" distB="0" distL="114300" distR="114300" simplePos="0" relativeHeight="251666432" behindDoc="1" locked="0" layoutInCell="1" allowOverlap="1" wp14:anchorId="13CAC4CB" wp14:editId="624E2641">
+          <wp:anchor distT="0" distB="0" distL="114300" distR="114300" simplePos="0" relativeHeight="251658240" behindDoc="1" locked="0" layoutInCell="1" allowOverlap="1" wp14:anchorId="13CAC4CB" wp14:editId="378DE803">
             <wp:simplePos x="0" y="0"/>
             <wp:positionH relativeFrom="column">
               <wp:posOffset>5269325</wp:posOffset>
@@ -5217,7 +5048,7 @@
           <w:szCs w:val="22"/>
         </w:rPr>
         <w:pict w14:anchorId="41BB2F0B">
-          <v:shape id="_x0000_s1039" type="#_x0000_t32" style="position:absolute;left:0;text-align:left;margin-left:183.9pt;margin-top:31.7pt;width:225.65pt;height:0;z-index:251674624" o:connectortype="straight">
+          <v:shape id="_x0000_s1039" type="#_x0000_t32" style="position:absolute;left:0;text-align:left;margin-left:183.9pt;margin-top:31.7pt;width:225.65pt;height:0;z-index:251663360" o:connectortype="straight">
             <v:stroke endarrow="block"/>
           </v:shape>
         </w:pict>
@@ -5494,28 +5325,7 @@
           <w:sz w:val="22"/>
           <w:szCs w:val="22"/>
         </w:rPr>
-        <w:t xml:space="preserve">(100 marks) Add a “drone shot” option </w:t>
-      </w:r>
-      <w:r>
-        <w:rPr>
-          <w:sz w:val="22"/>
-          <w:szCs w:val="22"/>
-        </w:rPr>
-        <w:t>the “F</w:t>
-      </w:r>
-      <w:r>
-        <w:rPr>
-          <w:sz w:val="22"/>
-          <w:szCs w:val="22"/>
-        </w:rPr>
-        <w:t>5</w:t>
-      </w:r>
-      <w:r>
-        <w:rPr>
-          <w:sz w:val="22"/>
-          <w:szCs w:val="22"/>
-        </w:rPr>
-        <w:t>” key (</w:t>
+        <w:t>(100 marks) Add a “drone shot” option the “F5” key (</w:t>
       </w:r>
       <w:r>
         <w:rPr>
@@ -5524,30 +5334,14 @@
           <w:sz w:val="19"/>
           <w:szCs w:val="19"/>
         </w:rPr>
-        <w:t>GLFW_KEY_F</w:t>
-      </w:r>
-      <w:r>
-        <w:rPr>
-          <w:rFonts w:ascii="Cascadia Mono" w:eastAsia="Times New Roman" w:hAnsi="Cascadia Mono" w:cs="Cascadia Mono"/>
-          <w:color w:val="6F008A"/>
-          <w:sz w:val="19"/>
-          <w:szCs w:val="19"/>
-        </w:rPr>
-        <w:t>5</w:t>
-      </w:r>
-      <w:r>
-        <w:rPr>
-          <w:sz w:val="22"/>
-          <w:szCs w:val="22"/>
-        </w:rPr>
-        <w:t>)</w:t>
-      </w:r>
-      <w:r>
-        <w:rPr>
-          <w:sz w:val="22"/>
-          <w:szCs w:val="22"/>
-        </w:rPr>
-        <w:t xml:space="preserve">. This would be like the first part of question 5, but it would slowly fly around/orbit the island, looking down. </w:t>
+        <w:t>GLFW_KEY_F5</w:t>
+      </w:r>
+      <w:r>
+        <w:rPr>
+          <w:sz w:val="22"/>
+          <w:szCs w:val="22"/>
+        </w:rPr>
+        <w:t xml:space="preserve">). This would be like the first part of question 5, but it would slowly fly around/orbit the island, looking down. </w:t>
       </w:r>
     </w:p>
     <w:p>

</xml_diff>